<commit_message>
Word v7 Fsm and regex tests
</commit_message>
<xml_diff>
--- a/A_Part/A-2/Justification.docx
+++ b/A_Part/A-2/Justification.docx
@@ -17,9 +17,9 @@
           <w:noProof/>
         </w:rPr>
         <w:drawing>
-          <wp:inline distT="0" distB="0" distL="0" distR="0" wp14:anchorId="323B4708" wp14:editId="2720BF05">
+          <wp:inline distT="0" distB="0" distL="0" distR="0" wp14:anchorId="323B4708" wp14:editId="0C8B2610">
             <wp:extent cx="5274314" cy="1377315"/>
-            <wp:effectExtent l="0" t="0" r="0" b="0"/>
+            <wp:effectExtent l="0" t="0" r="3810" b="0"/>
             <wp:docPr id="41386244" name="Picture 1" descr="Blue text on a black background&#10;&#10;Description automatically generated"/>
             <wp:cNvGraphicFramePr/>
             <a:graphic xmlns:a="http://schemas.openxmlformats.org/drawingml/2006/main">
@@ -127,6 +127,32 @@
           <w:szCs w:val="32"/>
         </w:rPr>
       </w:pPr>
+      <w:r>
+        <w:rPr>
+          <w:rFonts w:ascii="Bahnschrift SemiLight" w:hAnsi="Bahnschrift SemiLight"/>
+          <w:b/>
+          <w:bCs/>
+          <w:i/>
+          <w:iCs/>
+          <w:color w:val="1F3864"/>
+          <w:sz w:val="32"/>
+          <w:szCs w:val="32"/>
+        </w:rPr>
+        <w:t xml:space="preserve">Ημερομηνία Αποστολής: </w:t>
+      </w:r>
+      <w:r>
+        <w:rPr>
+          <w:rFonts w:ascii="Bahnschrift SemiLight" w:hAnsi="Bahnschrift SemiLight"/>
+          <w:b/>
+          <w:bCs/>
+          <w:i/>
+          <w:iCs/>
+          <w:color w:val="1F3864"/>
+          <w:sz w:val="32"/>
+          <w:szCs w:val="32"/>
+        </w:rPr>
+        <w:t>1/5/2024</w:t>
+      </w:r>
     </w:p>
     <w:p>
       <w:pPr>
@@ -248,6 +274,19 @@
           <w:szCs w:val="32"/>
         </w:rPr>
         <w:t xml:space="preserve"> Α</w:t>
+      </w:r>
+      <w:r>
+        <w:rPr>
+          <w:rFonts w:ascii="Bahnschrift SemiLight" w:hAnsi="Bahnschrift SemiLight"/>
+          <w:b/>
+          <w:bCs/>
+          <w:i/>
+          <w:iCs/>
+          <w:color w:val="2E74B5" w:themeColor="accent5" w:themeShade="BF"/>
+          <w:sz w:val="32"/>
+          <w:szCs w:val="32"/>
+        </w:rPr>
+        <w:t>-2</w:t>
       </w:r>
     </w:p>
     <w:p>
@@ -699,7 +738,7 @@
             </w:rPr>
             <w:fldChar w:fldCharType="separate"/>
           </w:r>
-          <w:hyperlink w:anchor="_Toc165327191" w:history="1">
+          <w:hyperlink w:anchor="_Toc165374171" w:history="1">
             <w:r>
               <w:rPr>
                 <w:rStyle w:val="Hyperlink"/>
@@ -726,7 +765,7 @@
                 <w:noProof/>
                 <w:webHidden/>
               </w:rPr>
-              <w:instrText xml:space="preserve"> PAGEREF _Toc165327191 \h </w:instrText>
+              <w:instrText xml:space="preserve"> PAGEREF _Toc165374171 \h </w:instrText>
             </w:r>
             <w:r>
               <w:rPr>
@@ -775,7 +814,7 @@
               <w14:ligatures w14:val="standardContextual"/>
             </w:rPr>
           </w:pPr>
-          <w:hyperlink w:anchor="_Toc165327192" w:history="1">
+          <w:hyperlink w:anchor="_Toc165374172" w:history="1">
             <w:r>
               <w:rPr>
                 <w:rStyle w:val="Hyperlink"/>
@@ -802,7 +841,7 @@
                 <w:noProof/>
                 <w:webHidden/>
               </w:rPr>
-              <w:instrText xml:space="preserve"> PAGEREF _Toc165327192 \h </w:instrText>
+              <w:instrText xml:space="preserve"> PAGEREF _Toc165374172 \h </w:instrText>
             </w:r>
             <w:r>
               <w:rPr>
@@ -851,7 +890,7 @@
               <w14:ligatures w14:val="standardContextual"/>
             </w:rPr>
           </w:pPr>
-          <w:hyperlink w:anchor="_Toc165327193" w:history="1">
+          <w:hyperlink w:anchor="_Toc165374173" w:history="1">
             <w:r>
               <w:rPr>
                 <w:rStyle w:val="Hyperlink"/>
@@ -878,7 +917,7 @@
                 <w:noProof/>
                 <w:webHidden/>
               </w:rPr>
-              <w:instrText xml:space="preserve"> PAGEREF _Toc165327193 \h </w:instrText>
+              <w:instrText xml:space="preserve"> PAGEREF _Toc165374173 \h </w:instrText>
             </w:r>
             <w:r>
               <w:rPr>
@@ -927,7 +966,7 @@
               <w14:ligatures w14:val="standardContextual"/>
             </w:rPr>
           </w:pPr>
-          <w:hyperlink w:anchor="_Toc165327194" w:history="1">
+          <w:hyperlink w:anchor="_Toc165374174" w:history="1">
             <w:r>
               <w:rPr>
                 <w:rStyle w:val="Hyperlink"/>
@@ -962,7 +1001,7 @@
                 <w:noProof/>
                 <w:webHidden/>
               </w:rPr>
-              <w:instrText xml:space="preserve"> PAGEREF _Toc165327194 \h </w:instrText>
+              <w:instrText xml:space="preserve"> PAGEREF _Toc165374174 \h </w:instrText>
             </w:r>
             <w:r>
               <w:rPr>
@@ -1011,7 +1050,7 @@
               <w14:ligatures w14:val="standardContextual"/>
             </w:rPr>
           </w:pPr>
-          <w:hyperlink w:anchor="_Toc165327195" w:history="1">
+          <w:hyperlink w:anchor="_Toc165374175" w:history="1">
             <w:r>
               <w:rPr>
                 <w:rStyle w:val="Hyperlink"/>
@@ -1046,7 +1085,7 @@
                 <w:noProof/>
                 <w:webHidden/>
               </w:rPr>
-              <w:instrText xml:space="preserve"> PAGEREF _Toc165327195 \h </w:instrText>
+              <w:instrText xml:space="preserve"> PAGEREF _Toc165374175 \h </w:instrText>
             </w:r>
             <w:r>
               <w:rPr>
@@ -1095,7 +1134,7 @@
               <w14:ligatures w14:val="standardContextual"/>
             </w:rPr>
           </w:pPr>
-          <w:hyperlink w:anchor="_Toc165327196" w:history="1">
+          <w:hyperlink w:anchor="_Toc165374176" w:history="1">
             <w:r>
               <w:rPr>
                 <w:rStyle w:val="Hyperlink"/>
@@ -1122,7 +1161,7 @@
                 <w:noProof/>
                 <w:webHidden/>
               </w:rPr>
-              <w:instrText xml:space="preserve"> PAGEREF _Toc165327196 \h </w:instrText>
+              <w:instrText xml:space="preserve"> PAGEREF _Toc165374176 \h </w:instrText>
             </w:r>
             <w:r>
               <w:rPr>
@@ -1171,7 +1210,7 @@
               <w14:ligatures w14:val="standardContextual"/>
             </w:rPr>
           </w:pPr>
-          <w:hyperlink w:anchor="_Toc165327197" w:history="1">
+          <w:hyperlink w:anchor="_Toc165374177" w:history="1">
             <w:r>
               <w:rPr>
                 <w:rStyle w:val="Hyperlink"/>
@@ -1198,7 +1237,7 @@
                 <w:noProof/>
                 <w:webHidden/>
               </w:rPr>
-              <w:instrText xml:space="preserve"> PAGEREF _Toc165327197 \h </w:instrText>
+              <w:instrText xml:space="preserve"> PAGEREF _Toc165374177 \h </w:instrText>
             </w:r>
             <w:r>
               <w:rPr>
@@ -1247,7 +1286,7 @@
               <w14:ligatures w14:val="standardContextual"/>
             </w:rPr>
           </w:pPr>
-          <w:hyperlink w:anchor="_Toc165327198" w:history="1">
+          <w:hyperlink w:anchor="_Toc165374178" w:history="1">
             <w:r>
               <w:rPr>
                 <w:rStyle w:val="Hyperlink"/>
@@ -1274,7 +1313,7 @@
                 <w:noProof/>
                 <w:webHidden/>
               </w:rPr>
-              <w:instrText xml:space="preserve"> PAGEREF _Toc165327198 \h </w:instrText>
+              <w:instrText xml:space="preserve"> PAGEREF _Toc165374178 \h </w:instrText>
             </w:r>
             <w:r>
               <w:rPr>
@@ -1323,7 +1362,7 @@
               <w14:ligatures w14:val="standardContextual"/>
             </w:rPr>
           </w:pPr>
-          <w:hyperlink w:anchor="_Toc165327199" w:history="1">
+          <w:hyperlink w:anchor="_Toc165374179" w:history="1">
             <w:r>
               <w:rPr>
                 <w:rStyle w:val="Hyperlink"/>
@@ -1373,7 +1412,7 @@
                 <w:noProof/>
                 <w:webHidden/>
               </w:rPr>
-              <w:instrText xml:space="preserve"> PAGEREF _Toc165327199 \h </w:instrText>
+              <w:instrText xml:space="preserve"> PAGEREF _Toc165374179 \h </w:instrText>
             </w:r>
             <w:r>
               <w:rPr>
@@ -1422,7 +1461,7 @@
               <w14:ligatures w14:val="standardContextual"/>
             </w:rPr>
           </w:pPr>
-          <w:hyperlink w:anchor="_Toc165327200" w:history="1">
+          <w:hyperlink w:anchor="_Toc165374180" w:history="1">
             <w:r>
               <w:rPr>
                 <w:rStyle w:val="Hyperlink"/>
@@ -1449,7 +1488,167 @@
                 <w:noProof/>
                 <w:webHidden/>
               </w:rPr>
-              <w:instrText xml:space="preserve"> PAGEREF _Toc165327200 \h </w:instrText>
+              <w:instrText xml:space="preserve"> PAGEREF _Toc165374180 \h </w:instrText>
+            </w:r>
+            <w:r>
+              <w:rPr>
+                <w:noProof/>
+                <w:webHidden/>
+              </w:rPr>
+            </w:r>
+            <w:r>
+              <w:rPr>
+                <w:noProof/>
+                <w:webHidden/>
+              </w:rPr>
+              <w:fldChar w:fldCharType="separate"/>
+            </w:r>
+            <w:r>
+              <w:rPr>
+                <w:noProof/>
+                <w:webHidden/>
+              </w:rPr>
+              <w:t>15</w:t>
+            </w:r>
+            <w:r>
+              <w:rPr>
+                <w:noProof/>
+                <w:webHidden/>
+              </w:rPr>
+              <w:fldChar w:fldCharType="end"/>
+            </w:r>
+          </w:hyperlink>
+        </w:p>
+        <w:p>
+          <w:pPr>
+            <w:pStyle w:val="TOC2"/>
+            <w:tabs>
+              <w:tab w:val="right" w:leader="dot" w:pos="10456"/>
+            </w:tabs>
+            <w:rPr>
+              <w:rFonts w:eastAsiaTheme="minorEastAsia" w:cstheme="minorBidi"/>
+              <w:b w:val="0"/>
+              <w:bCs w:val="0"/>
+              <w:noProof/>
+              <w:kern w:val="2"/>
+              <w:sz w:val="24"/>
+              <w:szCs w:val="24"/>
+              <w:lang w:val="en-GR" w:eastAsia="en-GB"/>
+              <w14:ligatures w14:val="standardContextual"/>
+            </w:rPr>
+          </w:pPr>
+          <w:hyperlink w:anchor="_Toc165374181" w:history="1">
+            <w:r>
+              <w:rPr>
+                <w:rStyle w:val="Hyperlink"/>
+                <w:noProof/>
+              </w:rPr>
+              <w:t>4.1 Κανονικές Εκφράσεις</w:t>
+            </w:r>
+            <w:r>
+              <w:rPr>
+                <w:noProof/>
+                <w:webHidden/>
+              </w:rPr>
+              <w:tab/>
+            </w:r>
+            <w:r>
+              <w:rPr>
+                <w:noProof/>
+                <w:webHidden/>
+              </w:rPr>
+              <w:fldChar w:fldCharType="begin"/>
+            </w:r>
+            <w:r>
+              <w:rPr>
+                <w:noProof/>
+                <w:webHidden/>
+              </w:rPr>
+              <w:instrText xml:space="preserve"> PAGEREF _Toc165374181 \h </w:instrText>
+            </w:r>
+            <w:r>
+              <w:rPr>
+                <w:noProof/>
+                <w:webHidden/>
+              </w:rPr>
+            </w:r>
+            <w:r>
+              <w:rPr>
+                <w:noProof/>
+                <w:webHidden/>
+              </w:rPr>
+              <w:fldChar w:fldCharType="separate"/>
+            </w:r>
+            <w:r>
+              <w:rPr>
+                <w:noProof/>
+                <w:webHidden/>
+              </w:rPr>
+              <w:t>15</w:t>
+            </w:r>
+            <w:r>
+              <w:rPr>
+                <w:noProof/>
+                <w:webHidden/>
+              </w:rPr>
+              <w:fldChar w:fldCharType="end"/>
+            </w:r>
+          </w:hyperlink>
+        </w:p>
+        <w:p>
+          <w:pPr>
+            <w:pStyle w:val="TOC2"/>
+            <w:tabs>
+              <w:tab w:val="right" w:leader="dot" w:pos="10456"/>
+            </w:tabs>
+            <w:rPr>
+              <w:rFonts w:eastAsiaTheme="minorEastAsia" w:cstheme="minorBidi"/>
+              <w:b w:val="0"/>
+              <w:bCs w:val="0"/>
+              <w:noProof/>
+              <w:kern w:val="2"/>
+              <w:sz w:val="24"/>
+              <w:szCs w:val="24"/>
+              <w:lang w:val="en-GR" w:eastAsia="en-GB"/>
+              <w14:ligatures w14:val="standardContextual"/>
+            </w:rPr>
+          </w:pPr>
+          <w:hyperlink w:anchor="_Toc165374182" w:history="1">
+            <w:r>
+              <w:rPr>
+                <w:rStyle w:val="Hyperlink"/>
+                <w:noProof/>
+              </w:rPr>
+              <w:t xml:space="preserve">4.2 Κώδικας </w:t>
+            </w:r>
+            <w:r>
+              <w:rPr>
+                <w:rStyle w:val="Hyperlink"/>
+                <w:noProof/>
+                <w:lang w:val="en-US"/>
+              </w:rPr>
+              <w:t>FSM</w:t>
+            </w:r>
+            <w:r>
+              <w:rPr>
+                <w:noProof/>
+                <w:webHidden/>
+              </w:rPr>
+              <w:tab/>
+            </w:r>
+            <w:r>
+              <w:rPr>
+                <w:noProof/>
+                <w:webHidden/>
+              </w:rPr>
+              <w:fldChar w:fldCharType="begin"/>
+            </w:r>
+            <w:r>
+              <w:rPr>
+                <w:noProof/>
+                <w:webHidden/>
+              </w:rPr>
+              <w:instrText xml:space="preserve"> PAGEREF _Toc165374182 \h </w:instrText>
             </w:r>
             <w:r>
               <w:rPr>
@@ -1498,7 +1697,7 @@
               <w14:ligatures w14:val="standardContextual"/>
             </w:rPr>
           </w:pPr>
-          <w:hyperlink w:anchor="_Toc165327201" w:history="1">
+          <w:hyperlink w:anchor="_Toc165374183" w:history="1">
             <w:r>
               <w:rPr>
                 <w:rStyle w:val="Hyperlink"/>
@@ -1525,7 +1724,7 @@
                 <w:noProof/>
                 <w:webHidden/>
               </w:rPr>
-              <w:instrText xml:space="preserve"> PAGEREF _Toc165327201 \h </w:instrText>
+              <w:instrText xml:space="preserve"> PAGEREF _Toc165374183 \h </w:instrText>
             </w:r>
             <w:r>
               <w:rPr>
@@ -1767,7 +1966,7 @@
         <w:pStyle w:val="Heading1"/>
         <w:spacing w:after="120"/>
       </w:pPr>
-      <w:bookmarkStart w:id="0" w:name="_Toc165327191"/>
+      <w:bookmarkStart w:id="0" w:name="_Toc165374171"/>
       <w:r>
         <w:lastRenderedPageBreak/>
         <w:t>1. Ε</w:t>
@@ -2145,7 +2344,7 @@
         <w:pStyle w:val="Heading1"/>
         <w:spacing w:after="120"/>
       </w:pPr>
-      <w:bookmarkStart w:id="1" w:name="_Toc165327192"/>
+      <w:bookmarkStart w:id="1" w:name="_Toc165374172"/>
       <w:r>
         <w:t>2. Τεκμηρίωση</w:t>
       </w:r>
@@ -2397,7 +2596,7 @@
         <w:pStyle w:val="Heading2"/>
         <w:spacing w:after="120"/>
       </w:pPr>
-      <w:bookmarkStart w:id="2" w:name="_Toc165327193"/>
+      <w:bookmarkStart w:id="2" w:name="_Toc165374173"/>
       <w:r>
         <w:t>2.1 Κανονικές Εκφράσεις</w:t>
       </w:r>
@@ -3686,16 +3885,16 @@
         <mc:AlternateContent>
           <mc:Choice Requires="wps">
             <w:drawing>
-              <wp:anchor distT="0" distB="0" distL="114300" distR="114300" simplePos="0" relativeHeight="251665408" behindDoc="0" locked="0" layoutInCell="1" allowOverlap="1" wp14:anchorId="656A3E32" wp14:editId="2D519928">
+              <wp:anchor distT="0" distB="0" distL="114300" distR="114300" simplePos="0" relativeHeight="251665408" behindDoc="0" locked="0" layoutInCell="1" allowOverlap="1" wp14:anchorId="656A3E32" wp14:editId="3E247656">
                 <wp:simplePos x="0" y="0"/>
                 <wp:positionH relativeFrom="column">
-                  <wp:posOffset>-10160</wp:posOffset>
+                  <wp:posOffset>-15073</wp:posOffset>
                 </wp:positionH>
                 <wp:positionV relativeFrom="paragraph">
-                  <wp:posOffset>262467</wp:posOffset>
+                  <wp:posOffset>265116</wp:posOffset>
                 </wp:positionV>
-                <wp:extent cx="4192693" cy="270933"/>
-                <wp:effectExtent l="0" t="0" r="11430" b="8890"/>
+                <wp:extent cx="4873451" cy="270933"/>
+                <wp:effectExtent l="0" t="0" r="16510" b="8890"/>
                 <wp:wrapNone/>
                 <wp:docPr id="1234553788" name="Text Box 1"/>
                 <wp:cNvGraphicFramePr/>
@@ -3706,7 +3905,7 @@
                       <wps:spPr>
                         <a:xfrm>
                           <a:off x="0" y="0"/>
-                          <a:ext cx="4192693" cy="270933"/>
+                          <a:ext cx="4873451" cy="270933"/>
                         </a:xfrm>
                         <a:prstGeom prst="rect">
                           <a:avLst/>
@@ -3731,18 +3930,28 @@
                                 <w:rFonts w:ascii="Consolas" w:hAnsi="Consolas" w:cs="Consolas"/>
                                 <w:sz w:val="20"/>
                                 <w:szCs w:val="20"/>
-                                <w:lang w:val="en-US"/>
+                                <w:lang w:val="en-GR"/>
                               </w:rPr>
                             </w:pPr>
                             <w:r>
+                              <w:rPr>
+                                <w:rFonts w:ascii="Consolas" w:hAnsi="Consolas" w:cs="Consolas"/>
+                                <w:sz w:val="20"/>
+                                <w:szCs w:val="20"/>
+                                <w:lang w:val="en-GR"/>
+                              </w:rPr>
+                              <w:t>([\+\-\*\/\=\!\&lt;\&gt;]=)|[\*\/\=\!\&lt;\&gt;%]|&amp;{1,2}|\-{1,2}|\+{1,2}|(\|\|)</w:t>
+                            </w:r>
+                          </w:p>
+                          <w:p>
+                            <w:pPr>
                               <w:rPr>
                                 <w:rFonts w:ascii="Consolas" w:hAnsi="Consolas" w:cs="Consolas"/>
                                 <w:sz w:val="20"/>
                                 <w:szCs w:val="20"/>
                                 <w:lang w:val="en-US"/>
                               </w:rPr>
-                              <w:t>([\+\-\*\/\=\!\&lt;\&gt;]=)|[\*\/\=\!\&lt;\&gt;%]|[&amp;\+\-]{1,2}|(\|\|)</w:t>
-                            </w:r>
+                            </w:pPr>
                           </w:p>
                         </w:txbxContent>
                       </wps:txbx>
@@ -3766,7 +3975,7 @@
           </mc:Choice>
           <mc:Fallback>
             <w:pict>
-              <v:shape w14:anchorId="656A3E32" id="_x0000_s1029" type="#_x0000_t202" style="position:absolute;margin-left:-.8pt;margin-top:20.65pt;width:330.15pt;height:21.35pt;z-index:251665408;visibility:visible;mso-wrap-style:square;mso-width-percent:0;mso-height-percent:0;mso-wrap-distance-left:9pt;mso-wrap-distance-top:0;mso-wrap-distance-right:9pt;mso-wrap-distance-bottom:0;mso-position-horizontal:absolute;mso-position-horizontal-relative:text;mso-position-vertical:absolute;mso-position-vertical-relative:text;mso-width-percent:0;mso-height-percent:0;mso-width-relative:margin;mso-height-relative:margin;v-text-anchor:top" o:gfxdata="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" fillcolor="#deeaf6 [664]" strokeweight=".5pt">
+              <v:shape w14:anchorId="656A3E32" id="_x0000_s1029" type="#_x0000_t202" style="position:absolute;margin-left:-1.2pt;margin-top:20.9pt;width:383.75pt;height:21.35pt;z-index:251665408;visibility:visible;mso-wrap-style:square;mso-width-percent:0;mso-height-percent:0;mso-wrap-distance-left:9pt;mso-wrap-distance-top:0;mso-wrap-distance-right:9pt;mso-wrap-distance-bottom:0;mso-position-horizontal:absolute;mso-position-horizontal-relative:text;mso-position-vertical:absolute;mso-position-vertical-relative:text;mso-width-percent:0;mso-height-percent:0;mso-width-relative:margin;mso-height-relative:margin;v-text-anchor:top" o:gfxdata="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" fillcolor="#deeaf6 [664]" strokeweight=".5pt">
                 <v:textbox>
                   <w:txbxContent>
                     <w:p>
@@ -3775,18 +3984,28 @@
                           <w:rFonts w:ascii="Consolas" w:hAnsi="Consolas" w:cs="Consolas"/>
                           <w:sz w:val="20"/>
                           <w:szCs w:val="20"/>
-                          <w:lang w:val="en-US"/>
+                          <w:lang w:val="en-GR"/>
                         </w:rPr>
                       </w:pPr>
                       <w:r>
+                        <w:rPr>
+                          <w:rFonts w:ascii="Consolas" w:hAnsi="Consolas" w:cs="Consolas"/>
+                          <w:sz w:val="20"/>
+                          <w:szCs w:val="20"/>
+                          <w:lang w:val="en-GR"/>
+                        </w:rPr>
+                        <w:t>([\+\-\*\/\=\!\&lt;\&gt;]=)|[\*\/\=\!\&lt;\&gt;%]|&amp;{1,2}|\-{1,2}|\+{1,2}|(\|\|)</w:t>
+                      </w:r>
+                    </w:p>
+                    <w:p>
+                      <w:pPr>
                         <w:rPr>
                           <w:rFonts w:ascii="Consolas" w:hAnsi="Consolas" w:cs="Consolas"/>
                           <w:sz w:val="20"/>
                           <w:szCs w:val="20"/>
                           <w:lang w:val="en-US"/>
                         </w:rPr>
-                        <w:t>([\+\-\*\/\=\!\&lt;\&gt;]=)|[\*\/\=\!\&lt;\&gt;%]|[&amp;\+\-]{1,2}|(\|\|)</w:t>
-                      </w:r>
+                      </w:pPr>
                     </w:p>
                   </w:txbxContent>
                 </v:textbox>
@@ -4618,7 +4837,7 @@
           <w:lang w:val="en-US"/>
         </w:rPr>
       </w:pPr>
-      <w:bookmarkStart w:id="3" w:name="_Toc165327194"/>
+      <w:bookmarkStart w:id="3" w:name="_Toc165374174"/>
       <w:r>
         <w:lastRenderedPageBreak/>
         <w:t xml:space="preserve">2.2 Κώδικας </w:t>
@@ -6150,7 +6369,7 @@
         <mc:AlternateContent>
           <mc:Choice Requires="wps">
             <w:drawing>
-              <wp:anchor distT="0" distB="0" distL="114300" distR="114300" simplePos="0" relativeHeight="251674624" behindDoc="0" locked="0" layoutInCell="1" allowOverlap="1" wp14:anchorId="0B6A88EF" wp14:editId="2DDEBEE9">
+              <wp:anchor distT="0" distB="0" distL="114300" distR="114300" simplePos="0" relativeHeight="251674624" behindDoc="0" locked="0" layoutInCell="1" allowOverlap="1" wp14:anchorId="0B6A88EF" wp14:editId="25EEA510">
                 <wp:simplePos x="0" y="0"/>
                 <wp:positionH relativeFrom="column">
                   <wp:posOffset>-28575</wp:posOffset>
@@ -8380,7 +8599,7 @@
         <mc:AlternateContent>
           <mc:Choice Requires="wps">
             <w:drawing>
-              <wp:anchor distT="0" distB="0" distL="114300" distR="114300" simplePos="0" relativeHeight="251677696" behindDoc="0" locked="0" layoutInCell="1" allowOverlap="1" wp14:anchorId="685B1142" wp14:editId="3857EF63">
+              <wp:anchor distT="0" distB="0" distL="114300" distR="114300" simplePos="0" relativeHeight="251677696" behindDoc="0" locked="0" layoutInCell="1" allowOverlap="1" wp14:anchorId="685B1142" wp14:editId="50E9EE6A">
                 <wp:simplePos x="0" y="0"/>
                 <wp:positionH relativeFrom="column">
                   <wp:posOffset>0</wp:posOffset>
@@ -8389,7 +8608,7 @@
                   <wp:posOffset>51168</wp:posOffset>
                 </wp:positionV>
                 <wp:extent cx="6516370" cy="6412831"/>
-                <wp:effectExtent l="0" t="0" r="11430" b="13970"/>
+                <wp:effectExtent l="0" t="0" r="11430" b="11430"/>
                 <wp:wrapNone/>
                 <wp:docPr id="394107284" name="Text Box 3"/>
                 <wp:cNvGraphicFramePr/>
@@ -10865,7 +11084,7 @@
         <w:pStyle w:val="Heading2"/>
         <w:spacing w:after="120"/>
       </w:pPr>
-      <w:bookmarkStart w:id="4" w:name="_Toc165327195"/>
+      <w:bookmarkStart w:id="4" w:name="_Toc165374175"/>
       <w:r>
         <w:rPr>
           <w:lang w:val="en-US"/>
@@ -11552,7 +11771,7 @@
         <w:pStyle w:val="Heading2"/>
         <w:spacing w:after="120"/>
       </w:pPr>
-      <w:bookmarkStart w:id="5" w:name="_Toc165327196"/>
+      <w:bookmarkStart w:id="5" w:name="_Toc165374176"/>
       <w:r>
         <w:t xml:space="preserve">2.4 Πίνακες </w:t>
       </w:r>
@@ -20638,7 +20857,7 @@
         <w:pStyle w:val="Heading1"/>
         <w:spacing w:after="120"/>
       </w:pPr>
-      <w:bookmarkStart w:id="6" w:name="_Toc165327197"/>
+      <w:bookmarkStart w:id="6" w:name="_Toc165374177"/>
       <w:r>
         <w:lastRenderedPageBreak/>
         <w:t>3. Ενιαίο Πεπερασμένο Αυτόματο</w:t>
@@ -27794,7 +28013,7 @@
           <w:lang w:val="en-US"/>
         </w:rPr>
       </w:pPr>
-      <w:bookmarkStart w:id="7" w:name="_Toc165327198"/>
+      <w:bookmarkStart w:id="7" w:name="_Toc165374178"/>
       <w:r>
         <w:lastRenderedPageBreak/>
         <w:t>3.2 Διάγραμμα Πεπερασμένων Καταστάσεων</w:t>
@@ -27936,7 +28155,7 @@
       <w:pPr>
         <w:pStyle w:val="Heading2"/>
       </w:pPr>
-      <w:bookmarkStart w:id="8" w:name="_Toc165327199"/>
+      <w:bookmarkStart w:id="8" w:name="_Toc165374179"/>
       <w:r>
         <w:rPr>
           <w:lang w:val="en-US"/>
@@ -28067,8 +28286,12 @@
     <w:p>
       <w:pPr>
         <w:pStyle w:val="Heading1"/>
+        <w:spacing w:after="120"/>
+        <w:rPr>
+          <w:lang w:val="en-US"/>
+        </w:rPr>
       </w:pPr>
-      <w:bookmarkStart w:id="9" w:name="_Toc165327200"/>
+      <w:bookmarkStart w:id="9" w:name="_Toc165374180"/>
       <w:r>
         <w:lastRenderedPageBreak/>
         <w:t xml:space="preserve">4. </w:t>
@@ -28077,6 +28300,276 @@
         <w:t>Περιπτώσεις Ελέγχου</w:t>
       </w:r>
       <w:bookmarkEnd w:id="9"/>
+    </w:p>
+    <w:p>
+      <w:r>
+        <w:t xml:space="preserve">Σε αυτό το κεφάλαιο θα </w:t>
+      </w:r>
+      <w:r>
+        <w:t xml:space="preserve">κάνουμε εξαντλητικές </w:t>
+      </w:r>
+      <w:r>
+        <w:t xml:space="preserve">δοκιμαστικές </w:t>
+      </w:r>
+      <w:r>
+        <w:t xml:space="preserve">εκτελέσεις </w:t>
+      </w:r>
+      <w:r>
+        <w:t>όσον αφορά στην ε</w:t>
+      </w:r>
+      <w:r>
+        <w:t xml:space="preserve">γκυρότητα των κανονικών </w:t>
+      </w:r>
+      <w:r>
+        <w:t>εκφράσεων</w:t>
+      </w:r>
+      <w:r>
+        <w:t xml:space="preserve"> και των πεπερασμένων αυτόματων που υλοποιήσαμε στον κώδικα </w:t>
+      </w:r>
+      <w:r>
+        <w:rPr>
+          <w:lang w:val="en-US"/>
+        </w:rPr>
+        <w:t>fsm.</w:t>
+      </w:r>
+      <w:r>
+        <w:rPr>
+          <w:lang w:val="en-US"/>
+        </w:rPr>
+        <w:t xml:space="preserve"> </w:t>
+      </w:r>
+    </w:p>
+    <w:p>
+      <w:r>
+        <w:t xml:space="preserve">Ειδικότερα, </w:t>
+      </w:r>
+      <w:r>
+        <w:t xml:space="preserve">για να </w:t>
+      </w:r>
+      <w:r>
+        <w:t xml:space="preserve">επαληθεύσουμε </w:t>
+      </w:r>
+      <w:r>
+        <w:t xml:space="preserve">τις κανονικές εκφράσεις θα χρησιμοποιήσουμε το </w:t>
+      </w:r>
+      <w:r>
+        <w:t>εργαλείο</w:t>
+      </w:r>
+      <w:r>
+        <w:t xml:space="preserve"> </w:t>
+      </w:r>
+      <w:r>
+        <w:rPr>
+          <w:lang w:val="en-US"/>
+        </w:rPr>
+        <w:t>R</w:t>
+      </w:r>
+      <w:r>
+        <w:rPr>
+          <w:lang w:val="en-US"/>
+        </w:rPr>
+        <w:t>egex</w:t>
+      </w:r>
+      <w:r>
+        <w:rPr>
+          <w:lang w:val="en-US"/>
+        </w:rPr>
+        <w:t xml:space="preserve"> P</w:t>
+      </w:r>
+      <w:r>
+        <w:rPr>
+          <w:lang w:val="en-US"/>
+        </w:rPr>
+        <w:t>al</w:t>
+      </w:r>
+      <w:r>
+        <w:rPr>
+          <w:lang w:val="en-US"/>
+        </w:rPr>
+        <w:t xml:space="preserve"> (regexpal.com)</w:t>
+      </w:r>
+      <w:r>
+        <w:rPr>
+          <w:lang w:val="en-US"/>
+        </w:rPr>
+        <w:t xml:space="preserve"> </w:t>
+      </w:r>
+      <w:r>
+        <w:t xml:space="preserve">που μας επιτρέπει να δούμε ποιες λέξεις ταιριάζουν στην κανονική </w:t>
+      </w:r>
+      <w:r>
+        <w:t>έκφραση</w:t>
+      </w:r>
+      <w:r>
+        <w:t xml:space="preserve"> που υλοποιήσαμε.</w:t>
+      </w:r>
+      <w:r>
+        <w:t xml:space="preserve"> Αναλόγως, </w:t>
+      </w:r>
+      <w:r>
+        <w:t xml:space="preserve">για να </w:t>
+      </w:r>
+      <w:r>
+        <w:t xml:space="preserve">επαληθεύσουμε τα πεπερασμένα </w:t>
+      </w:r>
+      <w:r>
+        <w:t xml:space="preserve">αυτόματα ότι λειτουργούν σωστά δοκιμάζουμε να τρέξουμε κάθε κώδικα (με την παράμετρο </w:t>
+      </w:r>
+      <w:r>
+        <w:rPr>
+          <w:lang w:val="en-US"/>
+        </w:rPr>
+        <w:t>-</w:t>
+      </w:r>
+      <w:r>
+        <w:rPr>
+          <w:lang w:val="en-US"/>
+        </w:rPr>
+        <w:t>trace)</w:t>
+      </w:r>
+      <w:r>
+        <w:rPr>
+          <w:lang w:val="en-US"/>
+        </w:rPr>
+        <w:t xml:space="preserve"> </w:t>
+      </w:r>
+      <w:r>
+        <w:t>και βλέπουμε άμα ακολουθεί σε κατάσταση απ</w:t>
+      </w:r>
+      <w:r>
+        <w:t>οδοχής</w:t>
+      </w:r>
+      <w:r>
+        <w:t xml:space="preserve"> (</w:t>
+      </w:r>
+      <w:r>
+        <w:rPr>
+          <w:lang w:val="en-US"/>
+        </w:rPr>
+        <w:t>GOOS)</w:t>
+      </w:r>
+      <w:r>
+        <w:t xml:space="preserve"> ή όχι</w:t>
+      </w:r>
+      <w:r>
+        <w:rPr>
+          <w:lang w:val="en-US"/>
+        </w:rPr>
+        <w:t xml:space="preserve"> (BAD)</w:t>
+      </w:r>
+      <w:r>
+        <w:t>.</w:t>
+      </w:r>
+      <w:r>
+        <w:t xml:space="preserve"> </w:t>
+      </w:r>
+    </w:p>
+    <w:p>
+      <w:r>
+        <w:t xml:space="preserve">Την επαλήθευση των κανονικών εκφράσεων την παρουσιάζουμε </w:t>
+      </w:r>
+      <w:r>
+        <w:t>σε</w:t>
+      </w:r>
+      <w:r>
+        <w:t xml:space="preserve"> </w:t>
+      </w:r>
+      <w:r>
+        <w:t>μορφή</w:t>
+      </w:r>
+      <w:r>
+        <w:t xml:space="preserve"> εικόνας (</w:t>
+      </w:r>
+      <w:r>
+        <w:rPr>
+          <w:lang w:val="en-US"/>
+        </w:rPr>
+        <w:t xml:space="preserve">screenshot) </w:t>
+      </w:r>
+      <w:r>
+        <w:t>από το</w:t>
+      </w:r>
+      <w:r>
+        <w:rPr>
+          <w:lang w:val="en-US"/>
+        </w:rPr>
+        <w:t xml:space="preserve"> online </w:t>
+      </w:r>
+      <w:r>
+        <w:t xml:space="preserve">εργαλείο </w:t>
+      </w:r>
+      <w:proofErr w:type="spellStart"/>
+      <w:r>
+        <w:rPr>
+          <w:lang w:val="en-US"/>
+        </w:rPr>
+        <w:t>regexpal</w:t>
+      </w:r>
+      <w:proofErr w:type="spellEnd"/>
+      <w:r>
+        <w:rPr>
+          <w:lang w:val="en-US"/>
+        </w:rPr>
+        <w:t xml:space="preserve"> </w:t>
+      </w:r>
+      <w:r>
+        <w:t>παραθέτοντας σε κ</w:t>
+      </w:r>
+      <w:r>
+        <w:t>ά</w:t>
+      </w:r>
+      <w:r>
+        <w:t>θε περίπτωση</w:t>
+      </w:r>
+      <w:r>
+        <w:t xml:space="preserve"> </w:t>
+      </w:r>
+      <w:r>
+        <w:t>κατάλληλες λέξεις για ταίριασμα ή όχι.</w:t>
+      </w:r>
+      <w:r>
+        <w:t xml:space="preserve"> </w:t>
+      </w:r>
+      <w:r>
+        <w:t xml:space="preserve">Την </w:t>
+      </w:r>
+      <w:r>
+        <w:t xml:space="preserve">επαλήθευση </w:t>
+      </w:r>
+      <w:r>
+        <w:t xml:space="preserve">των πεπερασμένων την παρουσιάζουμε σε μορφή κειμένου </w:t>
+      </w:r>
+      <w:r>
+        <w:t>παραθέτοντας στην αρχή τη</w:t>
+      </w:r>
+      <w:r>
+        <w:rPr>
+          <w:lang w:val="en-US"/>
+        </w:rPr>
+        <w:t>w</w:t>
+      </w:r>
+      <w:r>
+        <w:t xml:space="preserve"> κάθε εντολή που χρησιμοποιήσαμε και τα </w:t>
+      </w:r>
+      <w:r>
+        <w:t>αποτέλεσμα</w:t>
+      </w:r>
+      <w:r>
+        <w:t xml:space="preserve"> της.</w:t>
+      </w:r>
+      <w:r>
+        <w:t xml:space="preserve"> </w:t>
+      </w:r>
+    </w:p>
+    <w:p>
+      <w:pPr>
+        <w:pStyle w:val="Heading2"/>
+      </w:pPr>
+      <w:bookmarkStart w:id="10" w:name="_Toc165374181"/>
+      <w:r>
+        <w:t>4.1 Κανονικές Εκφράσεις</w:t>
+      </w:r>
+      <w:bookmarkEnd w:id="10"/>
     </w:p>
     <w:p>
       <w:pPr>
@@ -28115,7 +28608,59 @@
     </w:p>
     <w:p>
       <w:pPr>
-        <w:rPr>
+        <w:pStyle w:val="Heading2"/>
+        <w:spacing w:after="120"/>
+      </w:pPr>
+      <w:bookmarkStart w:id="11" w:name="_Toc165374182"/>
+      <w:r>
+        <w:t xml:space="preserve">4.2 </w:t>
+      </w:r>
+      <w:r>
+        <w:t xml:space="preserve">Κώδικας </w:t>
+      </w:r>
+      <w:r>
+        <w:rPr>
+          <w:lang w:val="en-US"/>
+        </w:rPr>
+        <w:t>FSM</w:t>
+      </w:r>
+      <w:bookmarkEnd w:id="11"/>
+    </w:p>
+    <w:p>
+      <w:pPr>
+        <w:rPr>
+          <w:rFonts w:asciiTheme="majorHAnsi" w:hAnsiTheme="majorHAnsi" w:cstheme="majorHAnsi"/>
+          <w:color w:val="5B9BD5" w:themeColor="accent5"/>
+        </w:rPr>
+      </w:pPr>
+      <w:r>
+        <w:rPr>
+          <w:rFonts w:asciiTheme="majorHAnsi" w:hAnsiTheme="majorHAnsi" w:cstheme="majorHAnsi"/>
+          <w:color w:val="5B9BD5" w:themeColor="accent5"/>
+        </w:rPr>
+        <w:t>Αναγ</w:t>
+      </w:r>
+      <w:r>
+        <w:rPr>
+          <w:rFonts w:asciiTheme="majorHAnsi" w:hAnsiTheme="majorHAnsi" w:cstheme="majorHAnsi"/>
+          <w:color w:val="5B9BD5" w:themeColor="accent5"/>
+        </w:rPr>
+        <w:t>νωριστικά</w:t>
+      </w:r>
+      <w:r>
+        <w:rPr>
+          <w:rFonts w:asciiTheme="majorHAnsi" w:hAnsiTheme="majorHAnsi" w:cstheme="majorHAnsi"/>
+          <w:color w:val="5B9BD5" w:themeColor="accent5"/>
+          <w:lang w:val="en-US"/>
+        </w:rPr>
+        <w:t>/Identifiers</w:t>
+      </w:r>
+    </w:p>
+    <w:p>
+      <w:pPr>
+        <w:rPr>
+          <w:rFonts w:asciiTheme="majorHAnsi" w:hAnsiTheme="majorHAnsi" w:cstheme="majorHAnsi"/>
+          <w:color w:val="5B9BD5" w:themeColor="accent5"/>
           <w:lang w:val="en-US"/>
         </w:rPr>
       </w:pPr>
@@ -28260,69 +28805,13 @@
         </w:rPr>
       </w:pPr>
     </w:p>
-    <w:p>
-      <w:pPr>
-        <w:rPr>
-          <w:lang w:val="en-US"/>
-        </w:rPr>
-      </w:pPr>
-    </w:p>
-    <w:p>
-      <w:pPr>
-        <w:rPr>
-          <w:lang w:val="en-US"/>
-        </w:rPr>
-      </w:pPr>
-    </w:p>
-    <w:p>
-      <w:pPr>
-        <w:rPr>
-          <w:lang w:val="en-US"/>
-        </w:rPr>
-      </w:pPr>
-    </w:p>
-    <w:p>
-      <w:pPr>
-        <w:rPr>
-          <w:lang w:val="en-US"/>
-        </w:rPr>
-      </w:pPr>
-    </w:p>
-    <w:p>
-      <w:pPr>
-        <w:rPr>
-          <w:lang w:val="en-US"/>
-        </w:rPr>
-      </w:pPr>
-    </w:p>
-    <w:p>
-      <w:pPr>
-        <w:rPr>
-          <w:lang w:val="en-US"/>
-        </w:rPr>
-      </w:pPr>
-    </w:p>
-    <w:p>
-      <w:pPr>
-        <w:rPr>
-          <w:lang w:val="en-US"/>
-        </w:rPr>
-      </w:pPr>
-    </w:p>
-    <w:p>
-      <w:pPr>
-        <w:rPr>
-          <w:lang w:val="en-US"/>
-        </w:rPr>
-      </w:pPr>
-    </w:p>
+    <w:p/>
     <w:p>
       <w:pPr>
         <w:pStyle w:val="Heading1"/>
       </w:pPr>
-      <w:bookmarkStart w:id="10" w:name="_Toc165327201"/>
-      <w:r>
-        <w:lastRenderedPageBreak/>
+      <w:bookmarkStart w:id="12" w:name="_Toc165374183"/>
+      <w:r>
         <w:t xml:space="preserve">5. </w:t>
       </w:r>
       <w:r>
@@ -28331,10 +28820,15 @@
       <w:r>
         <w:t>αρμοδιοτήτων</w:t>
       </w:r>
-      <w:bookmarkEnd w:id="10"/>
+      <w:bookmarkEnd w:id="12"/>
     </w:p>
-    <w:p/>
-    <w:p/>
+    <w:p>
+      <w:pPr>
+        <w:rPr>
+          <w:lang w:val="en-US"/>
+        </w:rPr>
+      </w:pPr>
+    </w:p>
     <w:tbl>
       <w:tblPr>
         <w:tblStyle w:val="TableGrid"/>
@@ -28580,7 +29074,23 @@
                 <w:bCs/>
                 <w:color w:val="4472C4" w:themeColor="accent1"/>
               </w:rPr>
-              <w:t>Αλεξόπουλος Ιωάννης (21390</w:t>
+              <w:t xml:space="preserve">Αλεξόπουλος </w:t>
+            </w:r>
+            <w:r>
+              <w:rPr>
+                <w:b/>
+                <w:bCs/>
+                <w:color w:val="4472C4" w:themeColor="accent1"/>
+              </w:rPr>
+              <w:t xml:space="preserve">Λεωνίδας </w:t>
+            </w:r>
+            <w:r>
+              <w:rPr>
+                <w:b/>
+                <w:bCs/>
+                <w:color w:val="4472C4" w:themeColor="accent1"/>
+              </w:rPr>
+              <w:t>(21390</w:t>
             </w:r>
             <w:r>
               <w:rPr>
@@ -29814,7 +30324,6 @@
               </w:rPr>
               <w:t xml:space="preserve"> </w:t>
             </w:r>
-            <w:proofErr w:type="spellStart"/>
             <w:r>
               <w:rPr>
                 <w:rFonts w:cs="Calibri"/>
@@ -29824,9 +30333,8 @@
                 <w:sz w:val="16"/>
                 <w:szCs w:val="16"/>
               </w:rPr>
-              <w:t>Υλοποιήση</w:t>
-            </w:r>
-            <w:proofErr w:type="spellEnd"/>
+              <w:t>Υλοποίηση</w:t>
+            </w:r>
           </w:p>
         </w:tc>
       </w:tr>
@@ -31620,15 +32128,30 @@
       </w:tr>
     </w:tbl>
     <w:p/>
+    <w:p>
+      <w:pPr>
+        <w:rPr>
+          <w:lang w:val="en-US"/>
+        </w:rPr>
+      </w:pPr>
+    </w:p>
+    <w:p>
+      <w:pPr>
+        <w:rPr>
+          <w:lang w:val="en-US"/>
+        </w:rPr>
+      </w:pPr>
+    </w:p>
     <w:p/>
     <w:p/>
     <w:p/>
-    <w:p/>
-    <w:p/>
-    <w:p/>
-    <w:p/>
-    <w:p/>
-    <w:p/>
+    <w:p>
+      <w:pPr>
+        <w:rPr>
+          <w:lang w:val="en-US"/>
+        </w:rPr>
+      </w:pPr>
+    </w:p>
     <w:tbl>
       <w:tblPr>
         <w:tblStyle w:val="TableGrid"/>
@@ -32662,6 +33185,15 @@
               </w:rPr>
               <w:sym w:font="Symbol" w:char="F0D6"/>
             </w:r>
+            <w:r>
+              <w:rPr>
+                <w:rFonts w:cs="Calibri"/>
+                <w:b/>
+                <w:bCs/>
+                <w:color w:val="4472C4" w:themeColor="accent1"/>
+              </w:rPr>
+              <w:t xml:space="preserve"> </w:t>
+            </w:r>
           </w:p>
         </w:tc>
         <w:tc>
@@ -32698,10 +33230,7 @@
           </w:tcPr>
           <w:p>
             <w:r>
-              <w:t xml:space="preserve">5. </w:t>
-            </w:r>
-            <w:r>
-              <w:t>Ανάλυση αρμοδιοτήτων</w:t>
+              <w:t>5. Ανάλυση αρμοδιοτήτων</w:t>
             </w:r>
           </w:p>
         </w:tc>
@@ -32975,6 +33504,119 @@
 <file path=word/numbering.xml><?xml version="1.0" encoding="utf-8"?>
 <w:numbering xmlns:wpc="http://schemas.microsoft.com/office/word/2010/wordprocessingCanvas" xmlns:cx="http://schemas.microsoft.com/office/drawing/2014/chartex" xmlns:cx1="http://schemas.microsoft.com/office/drawing/2015/9/8/chartex" xmlns:cx2="http://schemas.microsoft.com/office/drawing/2015/10/21/chartex" xmlns:cx3="http://schemas.microsoft.com/office/drawing/2016/5/9/chartex" xmlns:cx4="http://schemas.microsoft.com/office/drawing/2016/5/10/chartex" xmlns:cx5="http://schemas.microsoft.com/office/drawing/2016/5/11/chartex" xmlns:cx6="http://schemas.microsoft.com/office/drawing/2016/5/12/chartex" xmlns:cx7="http://schemas.microsoft.com/office/drawing/2016/5/13/chartex" xmlns:cx8="http://schemas.microsoft.com/office/drawing/2016/5/14/chartex" xmlns:mc="http://schemas.openxmlformats.org/markup-compatibility/2006" xmlns:aink="http://schemas.microsoft.com/office/drawing/2016/ink" xmlns:am3d="http://schemas.microsoft.com/office/drawing/2017/model3d" xmlns:o="urn:schemas-microsoft-com:office:office" xmlns:oel="http://schemas.microsoft.com/office/2019/extlst" xmlns:r="http://schemas.openxmlformats.org/officeDocument/2006/relationships" xmlns:m="http://schemas.openxmlformats.org/officeDocument/2006/math" xmlns:v="urn:schemas-microsoft-com:vml" xmlns:wp14="http://schemas.microsoft.com/office/word/2010/wordprocessingDrawing" xmlns:wp="http://schemas.openxmlformats.org/drawingml/2006/wordprocessingDrawing" xmlns:w10="urn:schemas-microsoft-com:office:word" xmlns:w="http://schemas.openxmlformats.org/wordprocessingml/2006/main" xmlns:w14="http://schemas.microsoft.com/office/word/2010/wordml" xmlns:w15="http://schemas.microsoft.com/office/word/2012/wordml" xmlns:w16cex="http://schemas.microsoft.com/office/word/2018/wordml/cex" xmlns:w16cid="http://schemas.microsoft.com/office/word/2016/wordml/cid" xmlns:w16="http://schemas.microsoft.com/office/word/2018/wordml" xmlns:w16sdtdh="http://schemas.microsoft.com/office/word/2020/wordml/sdtdatahash" xmlns:w16se="http://schemas.microsoft.com/office/word/2015/wordml/symex" xmlns:wpg="http://schemas.microsoft.com/office/word/2010/wordprocessingGroup" xmlns:wpi="http://schemas.microsoft.com/office/word/2010/wordprocessingInk" xmlns:wne="http://schemas.microsoft.com/office/word/2006/wordml" xmlns:wps="http://schemas.microsoft.com/office/word/2010/wordprocessingShape" mc:Ignorable="w14 w15 w16se w16cid w16 w16cex w16sdtdh wp14">
   <w:abstractNum w:abstractNumId="0" w15:restartNumberingAfterBreak="0">
+    <w:nsid w:val="512F3CF5"/>
+    <w:multiLevelType w:val="multilevel"/>
+    <w:tmpl w:val="714AC222"/>
+    <w:lvl w:ilvl="0">
+      <w:start w:val="1"/>
+      <w:numFmt w:val="decimal"/>
+      <w:lvlText w:val="%1."/>
+      <w:lvlJc w:val="left"/>
+      <w:pPr>
+        <w:tabs>
+          <w:tab w:val="num" w:pos="720"/>
+        </w:tabs>
+        <w:ind w:left="720" w:hanging="360"/>
+      </w:pPr>
+    </w:lvl>
+    <w:lvl w:ilvl="1" w:tentative="1">
+      <w:start w:val="1"/>
+      <w:numFmt w:val="decimal"/>
+      <w:lvlText w:val="%2."/>
+      <w:lvlJc w:val="left"/>
+      <w:pPr>
+        <w:tabs>
+          <w:tab w:val="num" w:pos="1440"/>
+        </w:tabs>
+        <w:ind w:left="1440" w:hanging="360"/>
+      </w:pPr>
+    </w:lvl>
+    <w:lvl w:ilvl="2" w:tentative="1">
+      <w:start w:val="1"/>
+      <w:numFmt w:val="decimal"/>
+      <w:lvlText w:val="%3."/>
+      <w:lvlJc w:val="left"/>
+      <w:pPr>
+        <w:tabs>
+          <w:tab w:val="num" w:pos="2160"/>
+        </w:tabs>
+        <w:ind w:left="2160" w:hanging="360"/>
+      </w:pPr>
+    </w:lvl>
+    <w:lvl w:ilvl="3" w:tentative="1">
+      <w:start w:val="1"/>
+      <w:numFmt w:val="decimal"/>
+      <w:lvlText w:val="%4."/>
+      <w:lvlJc w:val="left"/>
+      <w:pPr>
+        <w:tabs>
+          <w:tab w:val="num" w:pos="2880"/>
+        </w:tabs>
+        <w:ind w:left="2880" w:hanging="360"/>
+      </w:pPr>
+    </w:lvl>
+    <w:lvl w:ilvl="4" w:tentative="1">
+      <w:start w:val="1"/>
+      <w:numFmt w:val="decimal"/>
+      <w:lvlText w:val="%5."/>
+      <w:lvlJc w:val="left"/>
+      <w:pPr>
+        <w:tabs>
+          <w:tab w:val="num" w:pos="3600"/>
+        </w:tabs>
+        <w:ind w:left="3600" w:hanging="360"/>
+      </w:pPr>
+    </w:lvl>
+    <w:lvl w:ilvl="5" w:tentative="1">
+      <w:start w:val="1"/>
+      <w:numFmt w:val="decimal"/>
+      <w:lvlText w:val="%6."/>
+      <w:lvlJc w:val="left"/>
+      <w:pPr>
+        <w:tabs>
+          <w:tab w:val="num" w:pos="4320"/>
+        </w:tabs>
+        <w:ind w:left="4320" w:hanging="360"/>
+      </w:pPr>
+    </w:lvl>
+    <w:lvl w:ilvl="6" w:tentative="1">
+      <w:start w:val="1"/>
+      <w:numFmt w:val="decimal"/>
+      <w:lvlText w:val="%7."/>
+      <w:lvlJc w:val="left"/>
+      <w:pPr>
+        <w:tabs>
+          <w:tab w:val="num" w:pos="5040"/>
+        </w:tabs>
+        <w:ind w:left="5040" w:hanging="360"/>
+      </w:pPr>
+    </w:lvl>
+    <w:lvl w:ilvl="7" w:tentative="1">
+      <w:start w:val="1"/>
+      <w:numFmt w:val="decimal"/>
+      <w:lvlText w:val="%8."/>
+      <w:lvlJc w:val="left"/>
+      <w:pPr>
+        <w:tabs>
+          <w:tab w:val="num" w:pos="5760"/>
+        </w:tabs>
+        <w:ind w:left="5760" w:hanging="360"/>
+      </w:pPr>
+    </w:lvl>
+    <w:lvl w:ilvl="8" w:tentative="1">
+      <w:start w:val="1"/>
+      <w:numFmt w:val="decimal"/>
+      <w:lvlText w:val="%9."/>
+      <w:lvlJc w:val="left"/>
+      <w:pPr>
+        <w:tabs>
+          <w:tab w:val="num" w:pos="6480"/>
+        </w:tabs>
+        <w:ind w:left="6480" w:hanging="360"/>
+      </w:pPr>
+    </w:lvl>
+  </w:abstractNum>
+  <w:abstractNum w:abstractNumId="1" w15:restartNumberingAfterBreak="0">
     <w:nsid w:val="6FF8540E"/>
     <w:multiLevelType w:val="hybridMultilevel"/>
     <w:tmpl w:val="2236E54C"/>
@@ -33088,6 +33730,9 @@
     </w:lvl>
   </w:abstractNum>
   <w:num w:numId="1" w16cid:durableId="487747350">
+    <w:abstractNumId w:val="1"/>
+  </w:num>
+  <w:num w:numId="2" w16cid:durableId="286860022">
     <w:abstractNumId w:val="0"/>
   </w:num>
 </w:numbering>
@@ -33572,7 +34217,6 @@
   <w:style w:type="character" w:default="1" w:styleId="DefaultParagraphFont">
     <w:name w:val="Default Paragraph Font"/>
     <w:uiPriority w:val="1"/>
-    <w:semiHidden/>
     <w:unhideWhenUsed/>
   </w:style>
   <w:style w:type="table" w:default="1" w:styleId="TableNormal">

</xml_diff>